<commit_message>
Add SimpleExample and DbContext example.
</commit_message>
<xml_diff>
--- a/LinqQueries.docx
+++ b/LinqQueries.docx
@@ -146,85 +146,28 @@
       </w:r>
     </w:p>
     <w:p>
-      <w:proofErr w:type="spellStart"/>
-      <w:proofErr w:type="gramStart"/>
-      <w:r>
-        <w:rPr>
-          <w:lang w:val="en-US"/>
-        </w:rPr>
-        <w:t>Что</w:t>
-      </w:r>
-      <w:proofErr w:type="spellEnd"/>
-      <w:r>
-        <w:rPr>
-          <w:lang w:val="en-US"/>
-        </w:rPr>
-        <w:t xml:space="preserve"> </w:t>
-      </w:r>
-      <w:proofErr w:type="spellStart"/>
-      <w:r>
-        <w:rPr>
-          <w:lang w:val="en-US"/>
-        </w:rPr>
-        <w:t>такое</w:t>
-      </w:r>
-      <w:proofErr w:type="spellEnd"/>
-      <w:r>
-        <w:rPr>
-          <w:lang w:val="en-US"/>
-        </w:rPr>
-        <w:t xml:space="preserve"> </w:t>
-      </w:r>
-      <w:proofErr w:type="spellStart"/>
-      <w:r>
-        <w:rPr>
-          <w:lang w:val="en-US"/>
-        </w:rPr>
-        <w:t>запрос</w:t>
-      </w:r>
-      <w:proofErr w:type="spellEnd"/>
-      <w:r>
-        <w:rPr>
-          <w:lang w:val="en-US"/>
-        </w:rPr>
+      <w:pPr>
+        <w:ind w:firstLine="360"/>
+      </w:pPr>
+      <w:r>
+        <w:t xml:space="preserve">1. </w:t>
+      </w:r>
+      <w:r>
+        <w:t xml:space="preserve">Что такое </w:t>
+      </w:r>
+      <w:proofErr w:type="spellStart"/>
+      <w:r>
+        <w:rPr>
+          <w:lang w:val="en-US"/>
+        </w:rPr>
+        <w:t>Linq</w:t>
+      </w:r>
+      <w:proofErr w:type="spellEnd"/>
+      <w:r>
         <w:t>?</w:t>
       </w:r>
-      <w:proofErr w:type="gramEnd"/>
-    </w:p>
-    <w:p>
-      <w:pPr>
-        <w:pStyle w:val="a3"/>
-        <w:numPr>
-          <w:ilvl w:val="0"/>
-          <w:numId w:val="2"/>
-        </w:numPr>
-      </w:pPr>
-      <w:r>
-        <w:t xml:space="preserve">Что такое </w:t>
-      </w:r>
-      <w:proofErr w:type="spellStart"/>
-      <w:r>
-        <w:rPr>
-          <w:lang w:val="en-US"/>
-        </w:rPr>
-        <w:t>Linq</w:t>
-      </w:r>
-      <w:proofErr w:type="spellEnd"/>
-      <w:r>
-        <w:rPr>
-          <w:lang w:val="en-US"/>
-        </w:rPr>
-        <w:t>?</w:t>
-      </w:r>
-    </w:p>
-    <w:p>
-      <w:pPr>
-        <w:pStyle w:val="a3"/>
-        <w:numPr>
-          <w:ilvl w:val="1"/>
-          <w:numId w:val="2"/>
-        </w:numPr>
-      </w:pPr>
+    </w:p>
+    <w:p>
       <w:proofErr w:type="spellStart"/>
       <w:proofErr w:type="gramStart"/>
       <w:r>
@@ -361,8 +304,1542 @@
         </w:numPr>
       </w:pPr>
       <w:r>
-        <w:t xml:space="preserve">Запрос – это </w:t>
-      </w:r>
+        <w:t xml:space="preserve">Что такое запрос? </w:t>
+      </w:r>
+      <w:r>
+        <w:t>Запрос</w:t>
+      </w:r>
+      <w:r>
+        <w:t xml:space="preserve"> </w:t>
+      </w:r>
+      <w:proofErr w:type="spellStart"/>
+      <w:r>
+        <w:rPr>
+          <w:lang w:val="en-US"/>
+        </w:rPr>
+        <w:t>Linq</w:t>
+      </w:r>
+      <w:proofErr w:type="spellEnd"/>
+      <w:r>
+        <w:t xml:space="preserve"> – это </w:t>
+      </w:r>
+      <w:r>
+        <w:t>выражение, которое производит некоторые операции над выборкой данных.</w:t>
+      </w:r>
+    </w:p>
+    <w:p>
+      <w:pPr>
+        <w:rPr>
+          <w:rFonts w:eastAsia="Times New Roman"/>
+        </w:rPr>
+      </w:pPr>
+      <w:r>
+        <w:rPr>
+          <w:rFonts w:eastAsia="Times New Roman"/>
+        </w:rPr>
+        <w:t>Два варианта синтаксиса:</w:t>
+      </w:r>
+    </w:p>
+    <w:p>
+      <w:pPr>
+        <w:numPr>
+          <w:ilvl w:val="0"/>
+          <w:numId w:val="3"/>
+        </w:numPr>
+        <w:spacing w:after="160" w:line="259" w:lineRule="auto"/>
+        <w:contextualSpacing/>
+        <w:rPr>
+          <w:rFonts w:eastAsia="Times New Roman"/>
+        </w:rPr>
+      </w:pPr>
+      <w:proofErr w:type="spellStart"/>
+      <w:r>
+        <w:rPr>
+          <w:rFonts w:eastAsia="Times New Roman"/>
+        </w:rPr>
+        <w:t>Fluent</w:t>
+      </w:r>
+      <w:proofErr w:type="spellEnd"/>
+      <w:r>
+        <w:rPr>
+          <w:rFonts w:eastAsia="Times New Roman"/>
+        </w:rPr>
+        <w:t xml:space="preserve"> API/Метод-синтаксис (пример)</w:t>
+      </w:r>
+    </w:p>
+    <w:p>
+      <w:pPr>
+        <w:numPr>
+          <w:ilvl w:val="0"/>
+          <w:numId w:val="3"/>
+        </w:numPr>
+        <w:spacing w:after="160" w:line="259" w:lineRule="auto"/>
+        <w:contextualSpacing/>
+        <w:rPr>
+          <w:rFonts w:eastAsia="Times New Roman"/>
+        </w:rPr>
+      </w:pPr>
+      <w:proofErr w:type="spellStart"/>
+      <w:r>
+        <w:rPr>
+          <w:rFonts w:eastAsia="Times New Roman"/>
+        </w:rPr>
+        <w:t>Query</w:t>
+      </w:r>
+      <w:proofErr w:type="spellEnd"/>
+      <w:r>
+        <w:rPr>
+          <w:rFonts w:eastAsia="Times New Roman"/>
+        </w:rPr>
+        <w:t xml:space="preserve"> </w:t>
+      </w:r>
+      <w:proofErr w:type="spellStart"/>
+      <w:r>
+        <w:rPr>
+          <w:rFonts w:eastAsia="Times New Roman"/>
+        </w:rPr>
+        <w:t>Syntax</w:t>
+      </w:r>
+      <w:proofErr w:type="spellEnd"/>
+      <w:r>
+        <w:rPr>
+          <w:rFonts w:eastAsia="Times New Roman"/>
+        </w:rPr>
+        <w:t>/Декларативный синтаксис</w:t>
+      </w:r>
+    </w:p>
+    <w:p>
+      <w:pPr>
+        <w:numPr>
+          <w:ilvl w:val="1"/>
+          <w:numId w:val="3"/>
+        </w:numPr>
+        <w:spacing w:after="160" w:line="259" w:lineRule="auto"/>
+        <w:contextualSpacing/>
+        <w:rPr>
+          <w:rFonts w:eastAsia="Times New Roman"/>
+        </w:rPr>
+      </w:pPr>
+      <w:r>
+        <w:rPr>
+          <w:rFonts w:eastAsia="Times New Roman"/>
+        </w:rPr>
+        <w:t>Сравнение двух подходов:</w:t>
+      </w:r>
+    </w:p>
+    <w:p>
+      <w:pPr>
+        <w:numPr>
+          <w:ilvl w:val="2"/>
+          <w:numId w:val="3"/>
+        </w:numPr>
+        <w:spacing w:after="160" w:line="259" w:lineRule="auto"/>
+        <w:contextualSpacing/>
+        <w:rPr>
+          <w:rFonts w:eastAsia="Times New Roman"/>
+        </w:rPr>
+      </w:pPr>
+      <w:proofErr w:type="gramStart"/>
+      <w:r>
+        <w:rPr>
+          <w:rFonts w:eastAsia="Times New Roman"/>
+        </w:rPr>
+        <w:t xml:space="preserve">Декларативный синтаксис более читаем на коротких сценариях, </w:t>
+      </w:r>
+      <w:proofErr w:type="spellStart"/>
+      <w:r>
+        <w:rPr>
+          <w:rFonts w:eastAsia="Times New Roman"/>
+        </w:rPr>
+        <w:t>Fluent</w:t>
+      </w:r>
+      <w:proofErr w:type="spellEnd"/>
+      <w:r>
+        <w:rPr>
+          <w:rFonts w:eastAsia="Times New Roman"/>
+        </w:rPr>
+        <w:t xml:space="preserve"> API – на более длинных.</w:t>
+      </w:r>
+      <w:proofErr w:type="gramEnd"/>
+    </w:p>
+    <w:p>
+      <w:pPr>
+        <w:numPr>
+          <w:ilvl w:val="2"/>
+          <w:numId w:val="3"/>
+        </w:numPr>
+        <w:spacing w:after="160" w:line="259" w:lineRule="auto"/>
+        <w:contextualSpacing/>
+        <w:rPr>
+          <w:rFonts w:eastAsia="Times New Roman"/>
+        </w:rPr>
+      </w:pPr>
+      <w:r>
+        <w:rPr>
+          <w:rFonts w:eastAsia="Times New Roman"/>
+        </w:rPr>
+        <w:t>Стиль написания: декларативный синтаксис больше похож на SQL, метод-синтаксис — на вызовы методов C#.</w:t>
+      </w:r>
+    </w:p>
+    <w:p>
+      <w:pPr>
+        <w:numPr>
+          <w:ilvl w:val="2"/>
+          <w:numId w:val="3"/>
+        </w:numPr>
+        <w:spacing w:after="160" w:line="259" w:lineRule="auto"/>
+        <w:contextualSpacing/>
+        <w:rPr>
+          <w:rFonts w:eastAsia="Times New Roman"/>
+        </w:rPr>
+      </w:pPr>
+      <w:r>
+        <w:rPr>
+          <w:rFonts w:eastAsia="Times New Roman"/>
+        </w:rPr>
+        <w:t xml:space="preserve">Декларативный синтаксис поддерживает не все возможности LINQ. В частности нет поддержки работы </w:t>
+      </w:r>
+      <w:proofErr w:type="gramStart"/>
+      <w:r>
+        <w:rPr>
+          <w:rFonts w:eastAsia="Times New Roman"/>
+        </w:rPr>
+        <w:t>с</w:t>
+      </w:r>
+      <w:proofErr w:type="gramEnd"/>
+      <w:r>
+        <w:rPr>
+          <w:rFonts w:eastAsia="Times New Roman"/>
+        </w:rPr>
+        <w:t>:</w:t>
+      </w:r>
+    </w:p>
+    <w:p>
+      <w:pPr>
+        <w:numPr>
+          <w:ilvl w:val="3"/>
+          <w:numId w:val="3"/>
+        </w:numPr>
+        <w:spacing w:after="160" w:line="259" w:lineRule="auto"/>
+        <w:contextualSpacing/>
+        <w:rPr>
+          <w:rFonts w:eastAsia="Times New Roman"/>
+          <w:lang w:val="en-US"/>
+        </w:rPr>
+      </w:pPr>
+      <w:r>
+        <w:rPr>
+          <w:rFonts w:eastAsia="Times New Roman"/>
+        </w:rPr>
+        <w:t>Методами</w:t>
+      </w:r>
+      <w:r>
+        <w:rPr>
+          <w:rFonts w:eastAsia="Times New Roman"/>
+          <w:lang w:val="en-US"/>
+        </w:rPr>
+        <w:t xml:space="preserve"> </w:t>
+      </w:r>
+      <w:r>
+        <w:rPr>
+          <w:rFonts w:eastAsia="Times New Roman"/>
+        </w:rPr>
+        <w:t>агрегирования</w:t>
+      </w:r>
+      <w:r>
+        <w:rPr>
+          <w:rFonts w:eastAsia="Times New Roman"/>
+          <w:lang w:val="en-US"/>
+        </w:rPr>
+        <w:t xml:space="preserve"> </w:t>
+      </w:r>
+      <w:r>
+        <w:rPr>
+          <w:rFonts w:ascii="Courier New" w:eastAsia="Times New Roman" w:hAnsi="Courier New" w:cs="Courier New"/>
+          <w:sz w:val="20"/>
+          <w:lang w:val="en-US"/>
+        </w:rPr>
+        <w:t>Sum()</w:t>
+      </w:r>
+      <w:r>
+        <w:rPr>
+          <w:rFonts w:eastAsia="Times New Roman"/>
+          <w:lang w:val="en-US"/>
+        </w:rPr>
+        <w:t xml:space="preserve">, </w:t>
+      </w:r>
+      <w:r>
+        <w:rPr>
+          <w:rFonts w:ascii="Courier New" w:eastAsia="Times New Roman" w:hAnsi="Courier New" w:cs="Courier New"/>
+          <w:sz w:val="20"/>
+          <w:lang w:val="en-US"/>
+        </w:rPr>
+        <w:t>Count()</w:t>
+      </w:r>
+      <w:r>
+        <w:rPr>
+          <w:rFonts w:eastAsia="Times New Roman"/>
+          <w:lang w:val="en-US"/>
+        </w:rPr>
+        <w:t xml:space="preserve">, </w:t>
+      </w:r>
+      <w:r>
+        <w:rPr>
+          <w:rFonts w:ascii="Courier New" w:eastAsia="Times New Roman" w:hAnsi="Courier New" w:cs="Courier New"/>
+          <w:sz w:val="20"/>
+          <w:lang w:val="en-US"/>
+        </w:rPr>
+        <w:t>Max()</w:t>
+      </w:r>
+      <w:r>
+        <w:rPr>
+          <w:rFonts w:eastAsia="Times New Roman"/>
+          <w:lang w:val="en-US"/>
+        </w:rPr>
+        <w:t xml:space="preserve">, </w:t>
+      </w:r>
+      <w:r>
+        <w:rPr>
+          <w:rFonts w:ascii="Courier New" w:eastAsia="Times New Roman" w:hAnsi="Courier New" w:cs="Courier New"/>
+          <w:sz w:val="20"/>
+          <w:lang w:val="en-US"/>
+        </w:rPr>
+        <w:t>Min()</w:t>
+      </w:r>
+      <w:r>
+        <w:rPr>
+          <w:rFonts w:eastAsia="Times New Roman"/>
+          <w:lang w:val="en-US"/>
+        </w:rPr>
+        <w:t xml:space="preserve">, </w:t>
+      </w:r>
+      <w:r>
+        <w:rPr>
+          <w:rFonts w:ascii="Courier New" w:eastAsia="Times New Roman" w:hAnsi="Courier New" w:cs="Courier New"/>
+          <w:sz w:val="20"/>
+          <w:lang w:val="en-US"/>
+        </w:rPr>
+        <w:t>Average()</w:t>
+      </w:r>
+    </w:p>
+    <w:p>
+      <w:pPr>
+        <w:numPr>
+          <w:ilvl w:val="3"/>
+          <w:numId w:val="3"/>
+        </w:numPr>
+        <w:spacing w:after="160" w:line="259" w:lineRule="auto"/>
+        <w:contextualSpacing/>
+        <w:rPr>
+          <w:rFonts w:eastAsia="Times New Roman"/>
+          <w:lang w:val="en-US"/>
+        </w:rPr>
+      </w:pPr>
+      <w:r>
+        <w:rPr>
+          <w:rFonts w:eastAsia="Times New Roman"/>
+        </w:rPr>
+        <w:t>Методами</w:t>
+      </w:r>
+      <w:r>
+        <w:rPr>
+          <w:rFonts w:eastAsia="Times New Roman"/>
+          <w:lang w:val="en-US"/>
+        </w:rPr>
+        <w:t xml:space="preserve"> </w:t>
+      </w:r>
+      <w:r>
+        <w:rPr>
+          <w:rFonts w:eastAsia="Times New Roman"/>
+        </w:rPr>
+        <w:t>пагинации</w:t>
+      </w:r>
+      <w:r>
+        <w:rPr>
+          <w:rFonts w:eastAsia="Times New Roman"/>
+          <w:lang w:val="en-US"/>
+        </w:rPr>
+        <w:t xml:space="preserve"> </w:t>
+      </w:r>
+      <w:r>
+        <w:rPr>
+          <w:rFonts w:ascii="Courier New" w:eastAsia="Times New Roman" w:hAnsi="Courier New" w:cs="Courier New"/>
+          <w:sz w:val="20"/>
+          <w:lang w:val="en-US"/>
+        </w:rPr>
+        <w:t>Skip()</w:t>
+      </w:r>
+      <w:r>
+        <w:rPr>
+          <w:rFonts w:eastAsia="Times New Roman"/>
+          <w:lang w:val="en-US"/>
+        </w:rPr>
+        <w:t xml:space="preserve">, </w:t>
+      </w:r>
+      <w:proofErr w:type="spellStart"/>
+      <w:r>
+        <w:rPr>
+          <w:rFonts w:ascii="Courier New" w:eastAsia="Times New Roman" w:hAnsi="Courier New" w:cs="Courier New"/>
+          <w:sz w:val="20"/>
+          <w:lang w:val="en-US"/>
+        </w:rPr>
+        <w:t>SkipWhile</w:t>
+      </w:r>
+      <w:proofErr w:type="spellEnd"/>
+      <w:r>
+        <w:rPr>
+          <w:rFonts w:ascii="Courier New" w:eastAsia="Times New Roman" w:hAnsi="Courier New" w:cs="Courier New"/>
+          <w:sz w:val="20"/>
+          <w:lang w:val="en-US"/>
+        </w:rPr>
+        <w:t>()</w:t>
+      </w:r>
+      <w:r>
+        <w:rPr>
+          <w:rFonts w:eastAsia="Times New Roman"/>
+          <w:lang w:val="en-US"/>
+        </w:rPr>
+        <w:t xml:space="preserve">, </w:t>
+      </w:r>
+      <w:r>
+        <w:rPr>
+          <w:rFonts w:ascii="Courier New" w:eastAsia="Times New Roman" w:hAnsi="Courier New" w:cs="Courier New"/>
+          <w:sz w:val="20"/>
+          <w:lang w:val="en-US"/>
+        </w:rPr>
+        <w:t>Take()</w:t>
+      </w:r>
+      <w:r>
+        <w:rPr>
+          <w:rFonts w:eastAsia="Times New Roman"/>
+          <w:lang w:val="en-US"/>
+        </w:rPr>
+        <w:t xml:space="preserve">, </w:t>
+      </w:r>
+      <w:proofErr w:type="spellStart"/>
+      <w:r>
+        <w:rPr>
+          <w:rFonts w:ascii="Courier New" w:eastAsia="Times New Roman" w:hAnsi="Courier New" w:cs="Courier New"/>
+          <w:sz w:val="20"/>
+          <w:lang w:val="en-US"/>
+        </w:rPr>
+        <w:t>TakeWhile</w:t>
+      </w:r>
+      <w:proofErr w:type="spellEnd"/>
+      <w:r>
+        <w:rPr>
+          <w:rFonts w:ascii="Courier New" w:eastAsia="Times New Roman" w:hAnsi="Courier New" w:cs="Courier New"/>
+          <w:sz w:val="20"/>
+          <w:lang w:val="en-US"/>
+        </w:rPr>
+        <w:t>()</w:t>
+      </w:r>
+    </w:p>
+    <w:p>
+      <w:pPr>
+        <w:numPr>
+          <w:ilvl w:val="3"/>
+          <w:numId w:val="3"/>
+        </w:numPr>
+        <w:spacing w:after="160" w:line="259" w:lineRule="auto"/>
+        <w:contextualSpacing/>
+        <w:rPr>
+          <w:rFonts w:eastAsia="Times New Roman"/>
+        </w:rPr>
+      </w:pPr>
+      <w:r>
+        <w:rPr>
+          <w:rFonts w:eastAsia="Times New Roman"/>
+        </w:rPr>
+        <w:t>Методы для работы с порядком элементов (</w:t>
+      </w:r>
+      <w:proofErr w:type="spellStart"/>
+      <w:r>
+        <w:rPr>
+          <w:rFonts w:ascii="Courier New" w:eastAsia="Times New Roman" w:hAnsi="Courier New" w:cs="Courier New"/>
+          <w:sz w:val="20"/>
+          <w:lang w:val="en-US"/>
+        </w:rPr>
+        <w:t>ThenBy</w:t>
+      </w:r>
+      <w:proofErr w:type="spellEnd"/>
+      <w:r>
+        <w:rPr>
+          <w:rFonts w:ascii="Courier New" w:eastAsia="Times New Roman" w:hAnsi="Courier New" w:cs="Courier New"/>
+          <w:sz w:val="20"/>
+        </w:rPr>
+        <w:t>()</w:t>
+      </w:r>
+      <w:r>
+        <w:rPr>
+          <w:rFonts w:eastAsia="Times New Roman"/>
+        </w:rPr>
+        <w:t xml:space="preserve">, </w:t>
+      </w:r>
+      <w:proofErr w:type="spellStart"/>
+      <w:r>
+        <w:rPr>
+          <w:rFonts w:ascii="Courier New" w:eastAsia="Times New Roman" w:hAnsi="Courier New" w:cs="Courier New"/>
+          <w:sz w:val="20"/>
+          <w:lang w:val="en-US"/>
+        </w:rPr>
+        <w:t>ThenByDescending</w:t>
+      </w:r>
+      <w:proofErr w:type="spellEnd"/>
+      <w:r>
+        <w:rPr>
+          <w:rFonts w:ascii="Courier New" w:eastAsia="Times New Roman" w:hAnsi="Courier New" w:cs="Courier New"/>
+          <w:sz w:val="20"/>
+        </w:rPr>
+        <w:t>()</w:t>
+      </w:r>
+      <w:r>
+        <w:rPr>
+          <w:rFonts w:eastAsia="Times New Roman"/>
+        </w:rPr>
+        <w:t>)</w:t>
+      </w:r>
+    </w:p>
+    <w:p>
+      <w:pPr>
+        <w:numPr>
+          <w:ilvl w:val="3"/>
+          <w:numId w:val="3"/>
+        </w:numPr>
+        <w:spacing w:after="160" w:line="259" w:lineRule="auto"/>
+        <w:contextualSpacing/>
+        <w:rPr>
+          <w:rFonts w:eastAsia="Times New Roman"/>
+        </w:rPr>
+      </w:pPr>
+      <w:r>
+        <w:rPr>
+          <w:rFonts w:eastAsia="Times New Roman"/>
+        </w:rPr>
+        <w:t>Методы для работы с множествами (</w:t>
+      </w:r>
+      <w:proofErr w:type="spellStart"/>
+      <w:r>
+        <w:rPr>
+          <w:rFonts w:ascii="Courier New" w:eastAsia="Times New Roman" w:hAnsi="Courier New" w:cs="Courier New"/>
+          <w:sz w:val="20"/>
+        </w:rPr>
+        <w:t>Distinct</w:t>
+      </w:r>
+      <w:proofErr w:type="spellEnd"/>
+      <w:r>
+        <w:rPr>
+          <w:rFonts w:ascii="Courier New" w:eastAsia="Times New Roman" w:hAnsi="Courier New" w:cs="Courier New"/>
+          <w:sz w:val="20"/>
+        </w:rPr>
+        <w:t>()</w:t>
+      </w:r>
+      <w:r>
+        <w:rPr>
+          <w:rFonts w:eastAsia="Times New Roman"/>
+        </w:rPr>
+        <w:t xml:space="preserve">, </w:t>
+      </w:r>
+      <w:proofErr w:type="spellStart"/>
+      <w:r>
+        <w:rPr>
+          <w:rFonts w:ascii="Courier New" w:eastAsia="Times New Roman" w:hAnsi="Courier New" w:cs="Courier New"/>
+          <w:sz w:val="20"/>
+        </w:rPr>
+        <w:t>Union</w:t>
+      </w:r>
+      <w:proofErr w:type="spellEnd"/>
+      <w:r>
+        <w:rPr>
+          <w:rFonts w:ascii="Courier New" w:eastAsia="Times New Roman" w:hAnsi="Courier New" w:cs="Courier New"/>
+          <w:sz w:val="20"/>
+        </w:rPr>
+        <w:t>()</w:t>
+      </w:r>
+      <w:r>
+        <w:rPr>
+          <w:rFonts w:eastAsia="Times New Roman"/>
+        </w:rPr>
+        <w:t xml:space="preserve">, </w:t>
+      </w:r>
+      <w:proofErr w:type="spellStart"/>
+      <w:r>
+        <w:rPr>
+          <w:rFonts w:ascii="Courier New" w:eastAsia="Times New Roman" w:hAnsi="Courier New" w:cs="Courier New"/>
+          <w:sz w:val="20"/>
+        </w:rPr>
+        <w:t>Intersect</w:t>
+      </w:r>
+      <w:proofErr w:type="spellEnd"/>
+      <w:r>
+        <w:rPr>
+          <w:rFonts w:ascii="Courier New" w:eastAsia="Times New Roman" w:hAnsi="Courier New" w:cs="Courier New"/>
+          <w:sz w:val="20"/>
+        </w:rPr>
+        <w:t>()</w:t>
+      </w:r>
+      <w:r>
+        <w:rPr>
+          <w:rFonts w:eastAsia="Times New Roman"/>
+        </w:rPr>
+        <w:t xml:space="preserve">, </w:t>
+      </w:r>
+      <w:proofErr w:type="spellStart"/>
+      <w:r>
+        <w:rPr>
+          <w:rFonts w:ascii="Courier New" w:eastAsia="Times New Roman" w:hAnsi="Courier New" w:cs="Courier New"/>
+          <w:sz w:val="20"/>
+        </w:rPr>
+        <w:t>Except</w:t>
+      </w:r>
+      <w:proofErr w:type="spellEnd"/>
+      <w:r>
+        <w:rPr>
+          <w:rFonts w:ascii="Courier New" w:eastAsia="Times New Roman" w:hAnsi="Courier New" w:cs="Courier New"/>
+          <w:sz w:val="20"/>
+        </w:rPr>
+        <w:t>()</w:t>
+      </w:r>
+      <w:r>
+        <w:rPr>
+          <w:rFonts w:eastAsia="Times New Roman"/>
+        </w:rPr>
+        <w:t>)</w:t>
+      </w:r>
+    </w:p>
+    <w:p>
+      <w:pPr>
+        <w:numPr>
+          <w:ilvl w:val="3"/>
+          <w:numId w:val="3"/>
+        </w:numPr>
+        <w:spacing w:after="160" w:line="259" w:lineRule="auto"/>
+        <w:contextualSpacing/>
+        <w:rPr>
+          <w:rFonts w:eastAsia="Times New Roman"/>
+        </w:rPr>
+      </w:pPr>
+      <w:r>
+        <w:rPr>
+          <w:rFonts w:eastAsia="Times New Roman"/>
+        </w:rPr>
+        <w:t xml:space="preserve">В декларативном синтаксисе поддерживается </w:t>
+      </w:r>
+      <w:proofErr w:type="spellStart"/>
+      <w:r>
+        <w:rPr>
+          <w:rFonts w:ascii="Courier New" w:eastAsia="Times New Roman" w:hAnsi="Courier New" w:cs="Courier New"/>
+          <w:sz w:val="20"/>
+        </w:rPr>
+        <w:t>join</w:t>
+      </w:r>
+      <w:proofErr w:type="spellEnd"/>
+      <w:r>
+        <w:rPr>
+          <w:rFonts w:eastAsia="Times New Roman"/>
+        </w:rPr>
+        <w:t xml:space="preserve"> и </w:t>
+      </w:r>
+      <w:proofErr w:type="spellStart"/>
+      <w:r>
+        <w:rPr>
+          <w:rFonts w:ascii="Courier New" w:eastAsia="Times New Roman" w:hAnsi="Courier New" w:cs="Courier New"/>
+          <w:sz w:val="20"/>
+        </w:rPr>
+        <w:t>group</w:t>
+      </w:r>
+      <w:proofErr w:type="spellEnd"/>
+      <w:r>
+        <w:rPr>
+          <w:rFonts w:ascii="Courier New" w:eastAsia="Times New Roman" w:hAnsi="Courier New" w:cs="Courier New"/>
+          <w:sz w:val="20"/>
+        </w:rPr>
+        <w:t xml:space="preserve"> </w:t>
+      </w:r>
+      <w:proofErr w:type="spellStart"/>
+      <w:r>
+        <w:rPr>
+          <w:rFonts w:ascii="Courier New" w:eastAsia="Times New Roman" w:hAnsi="Courier New" w:cs="Courier New"/>
+          <w:sz w:val="20"/>
+        </w:rPr>
+        <w:t>by</w:t>
+      </w:r>
+      <w:proofErr w:type="spellEnd"/>
+      <w:r>
+        <w:rPr>
+          <w:rFonts w:eastAsia="Times New Roman"/>
+        </w:rPr>
+        <w:t>, но операция группового соединения (</w:t>
+      </w:r>
+      <w:proofErr w:type="spellStart"/>
+      <w:r>
+        <w:rPr>
+          <w:rFonts w:ascii="Courier New" w:eastAsia="Times New Roman" w:hAnsi="Courier New" w:cs="Courier New"/>
+          <w:sz w:val="20"/>
+        </w:rPr>
+        <w:t>GroupJoin</w:t>
+      </w:r>
+      <w:proofErr w:type="spellEnd"/>
+      <w:r>
+        <w:rPr>
+          <w:rFonts w:eastAsia="Times New Roman"/>
+        </w:rPr>
+        <w:t>) доступна только через метод-синтаксис.</w:t>
+      </w:r>
+    </w:p>
+    <w:p>
+      <w:pPr>
+        <w:numPr>
+          <w:ilvl w:val="3"/>
+          <w:numId w:val="3"/>
+        </w:numPr>
+        <w:spacing w:after="160" w:line="259" w:lineRule="auto"/>
+        <w:contextualSpacing/>
+        <w:rPr>
+          <w:rFonts w:eastAsia="Times New Roman"/>
+        </w:rPr>
+      </w:pPr>
+      <w:r>
+        <w:rPr>
+          <w:rFonts w:eastAsia="Times New Roman"/>
+        </w:rPr>
+        <w:t xml:space="preserve">Все асинхронные версии методов LINQ: </w:t>
+      </w:r>
+      <w:proofErr w:type="spellStart"/>
+      <w:r>
+        <w:rPr>
+          <w:rFonts w:ascii="Courier New" w:eastAsia="Times New Roman" w:hAnsi="Courier New" w:cs="Courier New"/>
+          <w:sz w:val="20"/>
+          <w:lang w:val="en-US"/>
+        </w:rPr>
+        <w:t>ToList</w:t>
+      </w:r>
+      <w:proofErr w:type="spellEnd"/>
+      <w:r>
+        <w:rPr>
+          <w:rFonts w:ascii="Courier New" w:eastAsia="Times New Roman" w:hAnsi="Courier New" w:cs="Courier New"/>
+          <w:sz w:val="20"/>
+        </w:rPr>
+        <w:t xml:space="preserve">(), </w:t>
+      </w:r>
+      <w:proofErr w:type="spellStart"/>
+      <w:r>
+        <w:rPr>
+          <w:rFonts w:ascii="Courier New" w:eastAsia="Times New Roman" w:hAnsi="Courier New" w:cs="Courier New"/>
+          <w:sz w:val="20"/>
+          <w:lang w:val="en-US"/>
+        </w:rPr>
+        <w:t>ToDictionary</w:t>
+      </w:r>
+      <w:proofErr w:type="spellEnd"/>
+      <w:r>
+        <w:rPr>
+          <w:rFonts w:ascii="Courier New" w:eastAsia="Times New Roman" w:hAnsi="Courier New" w:cs="Courier New"/>
+          <w:sz w:val="20"/>
+        </w:rPr>
+        <w:t>()</w:t>
+      </w:r>
+    </w:p>
+    <w:p>
+      <w:pPr>
+        <w:numPr>
+          <w:ilvl w:val="3"/>
+          <w:numId w:val="3"/>
+        </w:numPr>
+        <w:spacing w:after="160" w:line="259" w:lineRule="auto"/>
+        <w:contextualSpacing/>
+        <w:rPr>
+          <w:rFonts w:eastAsia="Times New Roman"/>
+        </w:rPr>
+      </w:pPr>
+      <w:r>
+        <w:rPr>
+          <w:rFonts w:eastAsia="Times New Roman"/>
+        </w:rPr>
+        <w:t xml:space="preserve">Экзистенциональные запросы: </w:t>
+      </w:r>
+      <w:proofErr w:type="spellStart"/>
+      <w:r>
+        <w:rPr>
+          <w:rFonts w:ascii="Courier New" w:eastAsia="Times New Roman" w:hAnsi="Courier New" w:cs="Courier New"/>
+          <w:sz w:val="20"/>
+        </w:rPr>
+        <w:t>Any</w:t>
+      </w:r>
+      <w:proofErr w:type="spellEnd"/>
+      <w:r>
+        <w:rPr>
+          <w:rFonts w:ascii="Courier New" w:eastAsia="Times New Roman" w:hAnsi="Courier New" w:cs="Courier New"/>
+          <w:sz w:val="20"/>
+        </w:rPr>
+        <w:t xml:space="preserve">(), </w:t>
+      </w:r>
+      <w:proofErr w:type="spellStart"/>
+      <w:r>
+        <w:rPr>
+          <w:rFonts w:ascii="Courier New" w:eastAsia="Times New Roman" w:hAnsi="Courier New" w:cs="Courier New"/>
+          <w:sz w:val="20"/>
+        </w:rPr>
+        <w:t>All</w:t>
+      </w:r>
+      <w:proofErr w:type="spellEnd"/>
+      <w:r>
+        <w:rPr>
+          <w:rFonts w:ascii="Courier New" w:eastAsia="Times New Roman" w:hAnsi="Courier New" w:cs="Courier New"/>
+          <w:sz w:val="20"/>
+        </w:rPr>
+        <w:t xml:space="preserve">(), </w:t>
+      </w:r>
+      <w:proofErr w:type="spellStart"/>
+      <w:r>
+        <w:rPr>
+          <w:rFonts w:ascii="Courier New" w:eastAsia="Times New Roman" w:hAnsi="Courier New" w:cs="Courier New"/>
+          <w:sz w:val="20"/>
+        </w:rPr>
+        <w:t>Contains</w:t>
+      </w:r>
+      <w:proofErr w:type="spellEnd"/>
+      <w:r>
+        <w:rPr>
+          <w:rFonts w:ascii="Courier New" w:eastAsia="Times New Roman" w:hAnsi="Courier New" w:cs="Courier New"/>
+          <w:sz w:val="20"/>
+        </w:rPr>
+        <w:t>()</w:t>
+      </w:r>
+    </w:p>
+    <w:p>
+      <w:pPr>
+        <w:spacing w:after="160" w:line="259" w:lineRule="auto"/>
+        <w:contextualSpacing/>
+        <w:rPr>
+          <w:lang w:val="en-US"/>
+        </w:rPr>
+      </w:pPr>
+    </w:p>
+    <w:p>
+      <w:pPr>
+        <w:spacing w:after="160" w:line="259" w:lineRule="auto"/>
+        <w:contextualSpacing/>
+        <w:rPr>
+          <w:lang w:val="en-US"/>
+        </w:rPr>
+      </w:pPr>
+      <w:r>
+        <w:t>Отложенное выполнение</w:t>
+      </w:r>
+    </w:p>
+    <w:p>
+      <w:pPr>
+        <w:spacing w:after="160" w:line="259" w:lineRule="auto"/>
+        <w:contextualSpacing/>
+        <w:rPr>
+          <w:lang w:val="en-US"/>
+        </w:rPr>
+      </w:pPr>
+      <w:r>
+        <w:rPr>
+          <w:rStyle w:val="a4"/>
+        </w:rPr>
+        <w:t>Отложенное выполнение (</w:t>
+      </w:r>
+      <w:proofErr w:type="spellStart"/>
+      <w:r>
+        <w:rPr>
+          <w:rStyle w:val="a4"/>
+        </w:rPr>
+        <w:t>Deferred</w:t>
+      </w:r>
+      <w:proofErr w:type="spellEnd"/>
+      <w:r>
+        <w:rPr>
+          <w:rStyle w:val="a4"/>
+        </w:rPr>
+        <w:t xml:space="preserve"> </w:t>
+      </w:r>
+      <w:proofErr w:type="spellStart"/>
+      <w:r>
+        <w:rPr>
+          <w:rStyle w:val="a4"/>
+        </w:rPr>
+        <w:t>Execution</w:t>
+      </w:r>
+      <w:proofErr w:type="spellEnd"/>
+      <w:r>
+        <w:rPr>
+          <w:rStyle w:val="a4"/>
+        </w:rPr>
+        <w:t>)</w:t>
+      </w:r>
+      <w:r>
+        <w:t xml:space="preserve"> в LINQ — это механизм, при котором запрос не выполняется в момент его создания, а откладывается до тех пор, пока к данным не будет фактического обращения. Этот подход позволяет повысить эффективность работы с данными, так как запросы выполняются только тогда, когда это действительно необходимо.</w:t>
+      </w:r>
+    </w:p>
+    <w:p>
+      <w:pPr>
+        <w:spacing w:after="160" w:line="259" w:lineRule="auto"/>
+        <w:contextualSpacing/>
+        <w:rPr>
+          <w:lang w:val="en-US"/>
+        </w:rPr>
+      </w:pPr>
+    </w:p>
+    <w:p>
+      <w:pPr>
+        <w:spacing w:before="100" w:beforeAutospacing="1" w:after="100" w:afterAutospacing="1" w:line="240" w:lineRule="auto"/>
+        <w:outlineLvl w:val="2"/>
+        <w:rPr>
+          <w:rFonts w:ascii="Times New Roman" w:eastAsia="Times New Roman" w:hAnsi="Times New Roman" w:cs="Times New Roman"/>
+          <w:b/>
+          <w:bCs/>
+          <w:sz w:val="27"/>
+          <w:szCs w:val="27"/>
+          <w:lang w:eastAsia="ru-RU"/>
+        </w:rPr>
+      </w:pPr>
+      <w:r>
+        <w:rPr>
+          <w:rFonts w:ascii="Times New Roman" w:eastAsia="Times New Roman" w:hAnsi="Times New Roman" w:cs="Times New Roman"/>
+          <w:b/>
+          <w:bCs/>
+          <w:sz w:val="27"/>
+          <w:szCs w:val="27"/>
+          <w:lang w:eastAsia="ru-RU"/>
+        </w:rPr>
+        <w:t>Методы с отложенным выполнением:</w:t>
+      </w:r>
+    </w:p>
+    <w:p>
+      <w:pPr>
+        <w:numPr>
+          <w:ilvl w:val="0"/>
+          <w:numId w:val="4"/>
+        </w:numPr>
+        <w:spacing w:before="100" w:beforeAutospacing="1" w:after="100" w:afterAutospacing="1" w:line="240" w:lineRule="auto"/>
+        <w:rPr>
+          <w:rFonts w:ascii="Times New Roman" w:eastAsia="Times New Roman" w:hAnsi="Times New Roman" w:cs="Times New Roman"/>
+          <w:sz w:val="24"/>
+          <w:szCs w:val="24"/>
+          <w:lang w:eastAsia="ru-RU"/>
+        </w:rPr>
+      </w:pPr>
+      <w:proofErr w:type="spellStart"/>
+      <w:r>
+        <w:rPr>
+          <w:rFonts w:ascii="Courier New" w:eastAsia="Times New Roman" w:hAnsi="Courier New" w:cs="Courier New"/>
+          <w:sz w:val="20"/>
+          <w:lang w:eastAsia="ru-RU"/>
+        </w:rPr>
+        <w:lastRenderedPageBreak/>
+        <w:t>Where</w:t>
+      </w:r>
+      <w:proofErr w:type="spellEnd"/>
+      <w:r>
+        <w:rPr>
+          <w:rFonts w:ascii="Courier New" w:eastAsia="Times New Roman" w:hAnsi="Courier New" w:cs="Courier New"/>
+          <w:sz w:val="20"/>
+          <w:lang w:eastAsia="ru-RU"/>
+        </w:rPr>
+        <w:t>()</w:t>
+      </w:r>
+    </w:p>
+    <w:p>
+      <w:pPr>
+        <w:numPr>
+          <w:ilvl w:val="0"/>
+          <w:numId w:val="4"/>
+        </w:numPr>
+        <w:spacing w:before="100" w:beforeAutospacing="1" w:after="100" w:afterAutospacing="1" w:line="240" w:lineRule="auto"/>
+        <w:rPr>
+          <w:rFonts w:ascii="Times New Roman" w:eastAsia="Times New Roman" w:hAnsi="Times New Roman" w:cs="Times New Roman"/>
+          <w:sz w:val="24"/>
+          <w:szCs w:val="24"/>
+          <w:lang w:eastAsia="ru-RU"/>
+        </w:rPr>
+      </w:pPr>
+      <w:proofErr w:type="spellStart"/>
+      <w:r>
+        <w:rPr>
+          <w:rFonts w:ascii="Courier New" w:eastAsia="Times New Roman" w:hAnsi="Courier New" w:cs="Courier New"/>
+          <w:sz w:val="20"/>
+          <w:lang w:eastAsia="ru-RU"/>
+        </w:rPr>
+        <w:t>Select</w:t>
+      </w:r>
+      <w:proofErr w:type="spellEnd"/>
+      <w:r>
+        <w:rPr>
+          <w:rFonts w:ascii="Courier New" w:eastAsia="Times New Roman" w:hAnsi="Courier New" w:cs="Courier New"/>
+          <w:sz w:val="20"/>
+          <w:lang w:eastAsia="ru-RU"/>
+        </w:rPr>
+        <w:t>()</w:t>
+      </w:r>
+    </w:p>
+    <w:p>
+      <w:pPr>
+        <w:numPr>
+          <w:ilvl w:val="0"/>
+          <w:numId w:val="4"/>
+        </w:numPr>
+        <w:spacing w:before="100" w:beforeAutospacing="1" w:after="100" w:afterAutospacing="1" w:line="240" w:lineRule="auto"/>
+        <w:rPr>
+          <w:rFonts w:ascii="Times New Roman" w:eastAsia="Times New Roman" w:hAnsi="Times New Roman" w:cs="Times New Roman"/>
+          <w:sz w:val="24"/>
+          <w:szCs w:val="24"/>
+          <w:lang w:eastAsia="ru-RU"/>
+        </w:rPr>
+      </w:pPr>
+      <w:proofErr w:type="spellStart"/>
+      <w:r>
+        <w:rPr>
+          <w:rFonts w:ascii="Courier New" w:eastAsia="Times New Roman" w:hAnsi="Courier New" w:cs="Courier New"/>
+          <w:sz w:val="20"/>
+          <w:lang w:eastAsia="ru-RU"/>
+        </w:rPr>
+        <w:t>OrderBy</w:t>
+      </w:r>
+      <w:proofErr w:type="spellEnd"/>
+      <w:r>
+        <w:rPr>
+          <w:rFonts w:ascii="Courier New" w:eastAsia="Times New Roman" w:hAnsi="Courier New" w:cs="Courier New"/>
+          <w:sz w:val="20"/>
+          <w:lang w:eastAsia="ru-RU"/>
+        </w:rPr>
+        <w:t>()</w:t>
+      </w:r>
+    </w:p>
+    <w:p>
+      <w:pPr>
+        <w:numPr>
+          <w:ilvl w:val="0"/>
+          <w:numId w:val="4"/>
+        </w:numPr>
+        <w:spacing w:before="100" w:beforeAutospacing="1" w:after="100" w:afterAutospacing="1" w:line="240" w:lineRule="auto"/>
+        <w:rPr>
+          <w:rFonts w:ascii="Times New Roman" w:eastAsia="Times New Roman" w:hAnsi="Times New Roman" w:cs="Times New Roman"/>
+          <w:sz w:val="24"/>
+          <w:szCs w:val="24"/>
+          <w:lang w:eastAsia="ru-RU"/>
+        </w:rPr>
+      </w:pPr>
+      <w:proofErr w:type="spellStart"/>
+      <w:r>
+        <w:rPr>
+          <w:rFonts w:ascii="Courier New" w:eastAsia="Times New Roman" w:hAnsi="Courier New" w:cs="Courier New"/>
+          <w:sz w:val="20"/>
+          <w:lang w:eastAsia="ru-RU"/>
+        </w:rPr>
+        <w:t>GroupBy</w:t>
+      </w:r>
+      <w:proofErr w:type="spellEnd"/>
+      <w:r>
+        <w:rPr>
+          <w:rFonts w:ascii="Courier New" w:eastAsia="Times New Roman" w:hAnsi="Courier New" w:cs="Courier New"/>
+          <w:sz w:val="20"/>
+          <w:lang w:eastAsia="ru-RU"/>
+        </w:rPr>
+        <w:t>()</w:t>
+      </w:r>
+    </w:p>
+    <w:p>
+      <w:pPr>
+        <w:numPr>
+          <w:ilvl w:val="0"/>
+          <w:numId w:val="4"/>
+        </w:numPr>
+        <w:spacing w:before="100" w:beforeAutospacing="1" w:after="100" w:afterAutospacing="1" w:line="240" w:lineRule="auto"/>
+        <w:rPr>
+          <w:rFonts w:ascii="Times New Roman" w:eastAsia="Times New Roman" w:hAnsi="Times New Roman" w:cs="Times New Roman"/>
+          <w:sz w:val="24"/>
+          <w:szCs w:val="24"/>
+          <w:lang w:eastAsia="ru-RU"/>
+        </w:rPr>
+      </w:pPr>
+      <w:proofErr w:type="spellStart"/>
+      <w:r>
+        <w:rPr>
+          <w:rFonts w:ascii="Courier New" w:eastAsia="Times New Roman" w:hAnsi="Courier New" w:cs="Courier New"/>
+          <w:sz w:val="20"/>
+          <w:lang w:eastAsia="ru-RU"/>
+        </w:rPr>
+        <w:t>Join</w:t>
+      </w:r>
+      <w:proofErr w:type="spellEnd"/>
+      <w:r>
+        <w:rPr>
+          <w:rFonts w:ascii="Courier New" w:eastAsia="Times New Roman" w:hAnsi="Courier New" w:cs="Courier New"/>
+          <w:sz w:val="20"/>
+          <w:lang w:eastAsia="ru-RU"/>
+        </w:rPr>
+        <w:t>()</w:t>
+      </w:r>
+    </w:p>
+    <w:p>
+      <w:pPr>
+        <w:numPr>
+          <w:ilvl w:val="0"/>
+          <w:numId w:val="4"/>
+        </w:numPr>
+        <w:spacing w:before="100" w:beforeAutospacing="1" w:after="100" w:afterAutospacing="1" w:line="240" w:lineRule="auto"/>
+        <w:rPr>
+          <w:rFonts w:ascii="Times New Roman" w:eastAsia="Times New Roman" w:hAnsi="Times New Roman" w:cs="Times New Roman"/>
+          <w:sz w:val="24"/>
+          <w:szCs w:val="24"/>
+          <w:lang w:eastAsia="ru-RU"/>
+        </w:rPr>
+      </w:pPr>
+      <w:proofErr w:type="spellStart"/>
+      <w:r>
+        <w:rPr>
+          <w:rFonts w:ascii="Courier New" w:eastAsia="Times New Roman" w:hAnsi="Courier New" w:cs="Courier New"/>
+          <w:sz w:val="20"/>
+          <w:lang w:eastAsia="ru-RU"/>
+        </w:rPr>
+        <w:t>Take</w:t>
+      </w:r>
+      <w:proofErr w:type="spellEnd"/>
+      <w:r>
+        <w:rPr>
+          <w:rFonts w:ascii="Courier New" w:eastAsia="Times New Roman" w:hAnsi="Courier New" w:cs="Courier New"/>
+          <w:sz w:val="20"/>
+          <w:lang w:eastAsia="ru-RU"/>
+        </w:rPr>
+        <w:t>()</w:t>
+      </w:r>
+    </w:p>
+    <w:p>
+      <w:pPr>
+        <w:numPr>
+          <w:ilvl w:val="0"/>
+          <w:numId w:val="4"/>
+        </w:numPr>
+        <w:spacing w:before="100" w:beforeAutospacing="1" w:after="100" w:afterAutospacing="1" w:line="240" w:lineRule="auto"/>
+        <w:rPr>
+          <w:rFonts w:ascii="Times New Roman" w:eastAsia="Times New Roman" w:hAnsi="Times New Roman" w:cs="Times New Roman"/>
+          <w:sz w:val="24"/>
+          <w:szCs w:val="24"/>
+          <w:lang w:eastAsia="ru-RU"/>
+        </w:rPr>
+      </w:pPr>
+      <w:proofErr w:type="spellStart"/>
+      <w:r>
+        <w:rPr>
+          <w:rFonts w:ascii="Courier New" w:eastAsia="Times New Roman" w:hAnsi="Courier New" w:cs="Courier New"/>
+          <w:sz w:val="20"/>
+          <w:lang w:eastAsia="ru-RU"/>
+        </w:rPr>
+        <w:t>Skip</w:t>
+      </w:r>
+      <w:proofErr w:type="spellEnd"/>
+      <w:r>
+        <w:rPr>
+          <w:rFonts w:ascii="Courier New" w:eastAsia="Times New Roman" w:hAnsi="Courier New" w:cs="Courier New"/>
+          <w:sz w:val="20"/>
+          <w:lang w:eastAsia="ru-RU"/>
+        </w:rPr>
+        <w:t>()</w:t>
+      </w:r>
+    </w:p>
+    <w:p>
+      <w:pPr>
+        <w:spacing w:before="100" w:beforeAutospacing="1" w:after="100" w:afterAutospacing="1" w:line="240" w:lineRule="auto"/>
+        <w:rPr>
+          <w:lang w:val="en-US"/>
+        </w:rPr>
+      </w:pPr>
+      <w:r>
+        <w:t>Эти методы формируют запрос, но не запускают его выполнение до фактического обращения к данным.</w:t>
+      </w:r>
+    </w:p>
+    <w:p>
+      <w:pPr>
+        <w:spacing w:before="100" w:beforeAutospacing="1" w:after="100" w:afterAutospacing="1" w:line="240" w:lineRule="auto"/>
+        <w:rPr>
+          <w:lang w:val="en-US"/>
+        </w:rPr>
+      </w:pPr>
+    </w:p>
+    <w:p>
+      <w:pPr>
+        <w:spacing w:before="100" w:beforeAutospacing="1" w:after="100" w:afterAutospacing="1" w:line="240" w:lineRule="auto"/>
+        <w:outlineLvl w:val="2"/>
+        <w:rPr>
+          <w:rFonts w:ascii="Times New Roman" w:eastAsia="Times New Roman" w:hAnsi="Times New Roman" w:cs="Times New Roman"/>
+          <w:b/>
+          <w:bCs/>
+          <w:sz w:val="27"/>
+          <w:szCs w:val="27"/>
+          <w:lang w:eastAsia="ru-RU"/>
+        </w:rPr>
+      </w:pPr>
+      <w:r>
+        <w:rPr>
+          <w:rFonts w:ascii="Times New Roman" w:eastAsia="Times New Roman" w:hAnsi="Times New Roman" w:cs="Times New Roman"/>
+          <w:b/>
+          <w:bCs/>
+          <w:sz w:val="27"/>
+          <w:szCs w:val="27"/>
+          <w:lang w:eastAsia="ru-RU"/>
+        </w:rPr>
+        <w:t>Методы с немедленным выполнением:</w:t>
+      </w:r>
+    </w:p>
+    <w:p>
+      <w:pPr>
+        <w:spacing w:before="100" w:beforeAutospacing="1" w:after="100" w:afterAutospacing="1" w:line="240" w:lineRule="auto"/>
+        <w:rPr>
+          <w:rFonts w:ascii="Times New Roman" w:eastAsia="Times New Roman" w:hAnsi="Times New Roman" w:cs="Times New Roman"/>
+          <w:sz w:val="24"/>
+          <w:szCs w:val="24"/>
+          <w:lang w:eastAsia="ru-RU"/>
+        </w:rPr>
+      </w:pPr>
+      <w:r>
+        <w:rPr>
+          <w:rFonts w:ascii="Times New Roman" w:eastAsia="Times New Roman" w:hAnsi="Times New Roman" w:cs="Times New Roman"/>
+          <w:sz w:val="24"/>
+          <w:szCs w:val="24"/>
+          <w:lang w:eastAsia="ru-RU"/>
+        </w:rPr>
+        <w:t xml:space="preserve">Существуют методы, которые вызывают </w:t>
+      </w:r>
+      <w:r>
+        <w:rPr>
+          <w:rFonts w:ascii="Times New Roman" w:eastAsia="Times New Roman" w:hAnsi="Times New Roman" w:cs="Times New Roman"/>
+          <w:b/>
+          <w:bCs/>
+          <w:sz w:val="24"/>
+          <w:szCs w:val="24"/>
+          <w:lang w:eastAsia="ru-RU"/>
+        </w:rPr>
+        <w:t>немедленное выполнение</w:t>
+      </w:r>
+      <w:r>
+        <w:rPr>
+          <w:rFonts w:ascii="Times New Roman" w:eastAsia="Times New Roman" w:hAnsi="Times New Roman" w:cs="Times New Roman"/>
+          <w:sz w:val="24"/>
+          <w:szCs w:val="24"/>
+          <w:lang w:eastAsia="ru-RU"/>
+        </w:rPr>
+        <w:t xml:space="preserve"> запроса и загрузку данных в память. Эти методы преобразуют запрос в конкретные данные:</w:t>
+      </w:r>
+    </w:p>
+    <w:p>
+      <w:pPr>
+        <w:numPr>
+          <w:ilvl w:val="0"/>
+          <w:numId w:val="5"/>
+        </w:numPr>
+        <w:spacing w:before="100" w:beforeAutospacing="1" w:after="100" w:afterAutospacing="1" w:line="240" w:lineRule="auto"/>
+        <w:rPr>
+          <w:rFonts w:ascii="Times New Roman" w:eastAsia="Times New Roman" w:hAnsi="Times New Roman" w:cs="Times New Roman"/>
+          <w:sz w:val="24"/>
+          <w:szCs w:val="24"/>
+          <w:lang w:eastAsia="ru-RU"/>
+        </w:rPr>
+      </w:pPr>
+      <w:proofErr w:type="spellStart"/>
+      <w:r>
+        <w:rPr>
+          <w:rFonts w:ascii="Courier New" w:eastAsia="Times New Roman" w:hAnsi="Courier New" w:cs="Courier New"/>
+          <w:sz w:val="20"/>
+          <w:lang w:eastAsia="ru-RU"/>
+        </w:rPr>
+        <w:t>ToList</w:t>
+      </w:r>
+      <w:proofErr w:type="spellEnd"/>
+      <w:r>
+        <w:rPr>
+          <w:rFonts w:ascii="Courier New" w:eastAsia="Times New Roman" w:hAnsi="Courier New" w:cs="Courier New"/>
+          <w:sz w:val="20"/>
+          <w:lang w:eastAsia="ru-RU"/>
+        </w:rPr>
+        <w:t>()</w:t>
+      </w:r>
+      <w:r>
+        <w:rPr>
+          <w:rFonts w:ascii="Times New Roman" w:eastAsia="Times New Roman" w:hAnsi="Times New Roman" w:cs="Times New Roman"/>
+          <w:sz w:val="24"/>
+          <w:szCs w:val="24"/>
+          <w:lang w:eastAsia="ru-RU"/>
+        </w:rPr>
+        <w:t xml:space="preserve"> — немедленно выполняет запрос и возвращает результаты в виде списка.</w:t>
+      </w:r>
+    </w:p>
+    <w:p>
+      <w:pPr>
+        <w:numPr>
+          <w:ilvl w:val="0"/>
+          <w:numId w:val="5"/>
+        </w:numPr>
+        <w:spacing w:before="100" w:beforeAutospacing="1" w:after="100" w:afterAutospacing="1" w:line="240" w:lineRule="auto"/>
+        <w:rPr>
+          <w:rFonts w:ascii="Times New Roman" w:eastAsia="Times New Roman" w:hAnsi="Times New Roman" w:cs="Times New Roman"/>
+          <w:sz w:val="24"/>
+          <w:szCs w:val="24"/>
+          <w:lang w:eastAsia="ru-RU"/>
+        </w:rPr>
+      </w:pPr>
+      <w:proofErr w:type="spellStart"/>
+      <w:r>
+        <w:rPr>
+          <w:rFonts w:ascii="Courier New" w:eastAsia="Times New Roman" w:hAnsi="Courier New" w:cs="Courier New"/>
+          <w:sz w:val="20"/>
+          <w:lang w:eastAsia="ru-RU"/>
+        </w:rPr>
+        <w:t>ToArray</w:t>
+      </w:r>
+      <w:proofErr w:type="spellEnd"/>
+      <w:r>
+        <w:rPr>
+          <w:rFonts w:ascii="Courier New" w:eastAsia="Times New Roman" w:hAnsi="Courier New" w:cs="Courier New"/>
+          <w:sz w:val="20"/>
+          <w:lang w:eastAsia="ru-RU"/>
+        </w:rPr>
+        <w:t>()</w:t>
+      </w:r>
+      <w:r>
+        <w:rPr>
+          <w:rFonts w:ascii="Times New Roman" w:eastAsia="Times New Roman" w:hAnsi="Times New Roman" w:cs="Times New Roman"/>
+          <w:sz w:val="24"/>
+          <w:szCs w:val="24"/>
+          <w:lang w:eastAsia="ru-RU"/>
+        </w:rPr>
+        <w:t xml:space="preserve"> — немедленно выполняет запрос и возвращает результаты в виде массива.</w:t>
+      </w:r>
+    </w:p>
+    <w:p>
+      <w:pPr>
+        <w:numPr>
+          <w:ilvl w:val="0"/>
+          <w:numId w:val="5"/>
+        </w:numPr>
+        <w:spacing w:before="100" w:beforeAutospacing="1" w:after="100" w:afterAutospacing="1" w:line="240" w:lineRule="auto"/>
+        <w:rPr>
+          <w:rFonts w:ascii="Times New Roman" w:eastAsia="Times New Roman" w:hAnsi="Times New Roman" w:cs="Times New Roman"/>
+          <w:sz w:val="24"/>
+          <w:szCs w:val="24"/>
+          <w:lang w:eastAsia="ru-RU"/>
+        </w:rPr>
+      </w:pPr>
+      <w:proofErr w:type="spellStart"/>
+      <w:r>
+        <w:rPr>
+          <w:rFonts w:ascii="Courier New" w:eastAsia="Times New Roman" w:hAnsi="Courier New" w:cs="Courier New"/>
+          <w:sz w:val="20"/>
+          <w:lang w:eastAsia="ru-RU"/>
+        </w:rPr>
+        <w:t>First</w:t>
+      </w:r>
+      <w:proofErr w:type="spellEnd"/>
+      <w:r>
+        <w:rPr>
+          <w:rFonts w:ascii="Courier New" w:eastAsia="Times New Roman" w:hAnsi="Courier New" w:cs="Courier New"/>
+          <w:sz w:val="20"/>
+          <w:lang w:eastAsia="ru-RU"/>
+        </w:rPr>
+        <w:t>()</w:t>
+      </w:r>
+      <w:r>
+        <w:rPr>
+          <w:rFonts w:ascii="Times New Roman" w:eastAsia="Times New Roman" w:hAnsi="Times New Roman" w:cs="Times New Roman"/>
+          <w:sz w:val="24"/>
+          <w:szCs w:val="24"/>
+          <w:lang w:eastAsia="ru-RU"/>
+        </w:rPr>
+        <w:t xml:space="preserve"> / </w:t>
+      </w:r>
+      <w:proofErr w:type="spellStart"/>
+      <w:r>
+        <w:rPr>
+          <w:rFonts w:ascii="Courier New" w:eastAsia="Times New Roman" w:hAnsi="Courier New" w:cs="Courier New"/>
+          <w:sz w:val="20"/>
+          <w:lang w:eastAsia="ru-RU"/>
+        </w:rPr>
+        <w:t>FirstOrDefault</w:t>
+      </w:r>
+      <w:proofErr w:type="spellEnd"/>
+      <w:r>
+        <w:rPr>
+          <w:rFonts w:ascii="Courier New" w:eastAsia="Times New Roman" w:hAnsi="Courier New" w:cs="Courier New"/>
+          <w:sz w:val="20"/>
+          <w:lang w:eastAsia="ru-RU"/>
+        </w:rPr>
+        <w:t>()</w:t>
+      </w:r>
+      <w:r>
+        <w:rPr>
+          <w:rFonts w:ascii="Times New Roman" w:eastAsia="Times New Roman" w:hAnsi="Times New Roman" w:cs="Times New Roman"/>
+          <w:sz w:val="24"/>
+          <w:szCs w:val="24"/>
+          <w:lang w:eastAsia="ru-RU"/>
+        </w:rPr>
+        <w:t xml:space="preserve"> — выполняет запрос и возвращает первый элемент.</w:t>
+      </w:r>
+    </w:p>
+    <w:p>
+      <w:pPr>
+        <w:numPr>
+          <w:ilvl w:val="0"/>
+          <w:numId w:val="5"/>
+        </w:numPr>
+        <w:spacing w:before="100" w:beforeAutospacing="1" w:after="100" w:afterAutospacing="1" w:line="240" w:lineRule="auto"/>
+        <w:rPr>
+          <w:rFonts w:ascii="Times New Roman" w:eastAsia="Times New Roman" w:hAnsi="Times New Roman" w:cs="Times New Roman"/>
+          <w:sz w:val="24"/>
+          <w:szCs w:val="24"/>
+          <w:lang w:eastAsia="ru-RU"/>
+        </w:rPr>
+      </w:pPr>
+      <w:proofErr w:type="spellStart"/>
+      <w:r>
+        <w:rPr>
+          <w:rFonts w:ascii="Courier New" w:eastAsia="Times New Roman" w:hAnsi="Courier New" w:cs="Courier New"/>
+          <w:sz w:val="20"/>
+          <w:lang w:eastAsia="ru-RU"/>
+        </w:rPr>
+        <w:t>Count</w:t>
+      </w:r>
+      <w:proofErr w:type="spellEnd"/>
+      <w:r>
+        <w:rPr>
+          <w:rFonts w:ascii="Courier New" w:eastAsia="Times New Roman" w:hAnsi="Courier New" w:cs="Courier New"/>
+          <w:sz w:val="20"/>
+          <w:lang w:eastAsia="ru-RU"/>
+        </w:rPr>
+        <w:t>()</w:t>
+      </w:r>
+      <w:r>
+        <w:rPr>
+          <w:rFonts w:ascii="Times New Roman" w:eastAsia="Times New Roman" w:hAnsi="Times New Roman" w:cs="Times New Roman"/>
+          <w:sz w:val="24"/>
+          <w:szCs w:val="24"/>
+          <w:lang w:eastAsia="ru-RU"/>
+        </w:rPr>
+        <w:t xml:space="preserve"> — выполняет запрос и возвращает количество элементов.</w:t>
+      </w:r>
+    </w:p>
+    <w:p>
+      <w:pPr>
+        <w:numPr>
+          <w:ilvl w:val="0"/>
+          <w:numId w:val="5"/>
+        </w:numPr>
+        <w:spacing w:before="100" w:beforeAutospacing="1" w:after="100" w:afterAutospacing="1" w:line="240" w:lineRule="auto"/>
+        <w:rPr>
+          <w:rFonts w:ascii="Times New Roman" w:eastAsia="Times New Roman" w:hAnsi="Times New Roman" w:cs="Times New Roman"/>
+          <w:sz w:val="24"/>
+          <w:szCs w:val="24"/>
+          <w:lang w:eastAsia="ru-RU"/>
+        </w:rPr>
+      </w:pPr>
+      <w:proofErr w:type="spellStart"/>
+      <w:r>
+        <w:rPr>
+          <w:rFonts w:ascii="Courier New" w:eastAsia="Times New Roman" w:hAnsi="Courier New" w:cs="Courier New"/>
+          <w:sz w:val="20"/>
+          <w:lang w:eastAsia="ru-RU"/>
+        </w:rPr>
+        <w:t>Sum</w:t>
+      </w:r>
+      <w:proofErr w:type="spellEnd"/>
+      <w:r>
+        <w:rPr>
+          <w:rFonts w:ascii="Courier New" w:eastAsia="Times New Roman" w:hAnsi="Courier New" w:cs="Courier New"/>
+          <w:sz w:val="20"/>
+          <w:lang w:eastAsia="ru-RU"/>
+        </w:rPr>
+        <w:t>()</w:t>
+      </w:r>
+      <w:r>
+        <w:rPr>
+          <w:rFonts w:ascii="Times New Roman" w:eastAsia="Times New Roman" w:hAnsi="Times New Roman" w:cs="Times New Roman"/>
+          <w:sz w:val="24"/>
+          <w:szCs w:val="24"/>
+          <w:lang w:eastAsia="ru-RU"/>
+        </w:rPr>
+        <w:t xml:space="preserve">, </w:t>
+      </w:r>
+      <w:proofErr w:type="spellStart"/>
+      <w:r>
+        <w:rPr>
+          <w:rFonts w:ascii="Courier New" w:eastAsia="Times New Roman" w:hAnsi="Courier New" w:cs="Courier New"/>
+          <w:sz w:val="20"/>
+          <w:lang w:eastAsia="ru-RU"/>
+        </w:rPr>
+        <w:t>Max</w:t>
+      </w:r>
+      <w:proofErr w:type="spellEnd"/>
+      <w:r>
+        <w:rPr>
+          <w:rFonts w:ascii="Courier New" w:eastAsia="Times New Roman" w:hAnsi="Courier New" w:cs="Courier New"/>
+          <w:sz w:val="20"/>
+          <w:lang w:eastAsia="ru-RU"/>
+        </w:rPr>
+        <w:t>()</w:t>
+      </w:r>
+      <w:r>
+        <w:rPr>
+          <w:rFonts w:ascii="Times New Roman" w:eastAsia="Times New Roman" w:hAnsi="Times New Roman" w:cs="Times New Roman"/>
+          <w:sz w:val="24"/>
+          <w:szCs w:val="24"/>
+          <w:lang w:eastAsia="ru-RU"/>
+        </w:rPr>
+        <w:t xml:space="preserve">, </w:t>
+      </w:r>
+      <w:proofErr w:type="spellStart"/>
+      <w:r>
+        <w:rPr>
+          <w:rFonts w:ascii="Courier New" w:eastAsia="Times New Roman" w:hAnsi="Courier New" w:cs="Courier New"/>
+          <w:sz w:val="20"/>
+          <w:lang w:eastAsia="ru-RU"/>
+        </w:rPr>
+        <w:t>Min</w:t>
+      </w:r>
+      <w:proofErr w:type="spellEnd"/>
+      <w:r>
+        <w:rPr>
+          <w:rFonts w:ascii="Courier New" w:eastAsia="Times New Roman" w:hAnsi="Courier New" w:cs="Courier New"/>
+          <w:sz w:val="20"/>
+          <w:lang w:eastAsia="ru-RU"/>
+        </w:rPr>
+        <w:t>()</w:t>
+      </w:r>
+      <w:r>
+        <w:rPr>
+          <w:rFonts w:ascii="Times New Roman" w:eastAsia="Times New Roman" w:hAnsi="Times New Roman" w:cs="Times New Roman"/>
+          <w:sz w:val="24"/>
+          <w:szCs w:val="24"/>
+          <w:lang w:eastAsia="ru-RU"/>
+        </w:rPr>
+        <w:t xml:space="preserve"> — агрегатные функции, которые немедленно выполняют запрос.</w:t>
+      </w:r>
+    </w:p>
+    <w:p>
+      <w:pPr>
+        <w:spacing w:before="100" w:beforeAutospacing="1" w:after="100" w:afterAutospacing="1" w:line="240" w:lineRule="auto"/>
+        <w:rPr>
+          <w:rFonts w:ascii="Times New Roman" w:eastAsia="Times New Roman" w:hAnsi="Times New Roman" w:cs="Times New Roman"/>
+          <w:sz w:val="24"/>
+          <w:szCs w:val="24"/>
+          <w:lang w:eastAsia="ru-RU"/>
+        </w:rPr>
+      </w:pPr>
+    </w:p>
+    <w:p>
+      <w:pPr>
+        <w:spacing w:after="160" w:line="259" w:lineRule="auto"/>
+        <w:contextualSpacing/>
+      </w:pPr>
+    </w:p>
+    <w:p>
+      <w:pPr>
+        <w:spacing w:after="160" w:line="259" w:lineRule="auto"/>
+        <w:contextualSpacing/>
+        <w:rPr>
+          <w:rFonts w:eastAsia="Times New Roman"/>
+        </w:rPr>
+      </w:pPr>
     </w:p>
     <w:sectPr>
       <w:pgSz w:w="11906" w:h="16838"/>
@@ -466,6 +1943,268 @@
     </w:lvl>
   </w:abstractNum>
   <w:abstractNum w:abstractNumId="1">
+    <w:nsid w:val="1E7C3448"/>
+    <w:multiLevelType w:val="multilevel"/>
+    <w:tmpl w:val="FBDAA7D0"/>
+    <w:lvl w:ilvl="0">
+      <w:start w:val="1"/>
+      <w:numFmt w:val="bullet"/>
+      <w:lvlText w:val=""/>
+      <w:lvlJc w:val="left"/>
+      <w:pPr>
+        <w:tabs>
+          <w:tab w:val="num" w:pos="720"/>
+        </w:tabs>
+        <w:ind w:left="720" w:hanging="360"/>
+      </w:pPr>
+      <w:rPr>
+        <w:rFonts w:ascii="Symbol" w:hAnsi="Symbol" w:hint="default"/>
+        <w:sz w:val="20"/>
+      </w:rPr>
+    </w:lvl>
+    <w:lvl w:ilvl="1" w:tentative="1">
+      <w:start w:val="1"/>
+      <w:numFmt w:val="bullet"/>
+      <w:lvlText w:val="o"/>
+      <w:lvlJc w:val="left"/>
+      <w:pPr>
+        <w:tabs>
+          <w:tab w:val="num" w:pos="1440"/>
+        </w:tabs>
+        <w:ind w:left="1440" w:hanging="360"/>
+      </w:pPr>
+      <w:rPr>
+        <w:rFonts w:ascii="Courier New" w:hAnsi="Courier New" w:hint="default"/>
+        <w:sz w:val="20"/>
+      </w:rPr>
+    </w:lvl>
+    <w:lvl w:ilvl="2" w:tentative="1">
+      <w:start w:val="1"/>
+      <w:numFmt w:val="bullet"/>
+      <w:lvlText w:val=""/>
+      <w:lvlJc w:val="left"/>
+      <w:pPr>
+        <w:tabs>
+          <w:tab w:val="num" w:pos="2160"/>
+        </w:tabs>
+        <w:ind w:left="2160" w:hanging="360"/>
+      </w:pPr>
+      <w:rPr>
+        <w:rFonts w:ascii="Wingdings" w:hAnsi="Wingdings" w:hint="default"/>
+        <w:sz w:val="20"/>
+      </w:rPr>
+    </w:lvl>
+    <w:lvl w:ilvl="3" w:tentative="1">
+      <w:start w:val="1"/>
+      <w:numFmt w:val="bullet"/>
+      <w:lvlText w:val=""/>
+      <w:lvlJc w:val="left"/>
+      <w:pPr>
+        <w:tabs>
+          <w:tab w:val="num" w:pos="2880"/>
+        </w:tabs>
+        <w:ind w:left="2880" w:hanging="360"/>
+      </w:pPr>
+      <w:rPr>
+        <w:rFonts w:ascii="Wingdings" w:hAnsi="Wingdings" w:hint="default"/>
+        <w:sz w:val="20"/>
+      </w:rPr>
+    </w:lvl>
+    <w:lvl w:ilvl="4" w:tentative="1">
+      <w:start w:val="1"/>
+      <w:numFmt w:val="bullet"/>
+      <w:lvlText w:val=""/>
+      <w:lvlJc w:val="left"/>
+      <w:pPr>
+        <w:tabs>
+          <w:tab w:val="num" w:pos="3600"/>
+        </w:tabs>
+        <w:ind w:left="3600" w:hanging="360"/>
+      </w:pPr>
+      <w:rPr>
+        <w:rFonts w:ascii="Wingdings" w:hAnsi="Wingdings" w:hint="default"/>
+        <w:sz w:val="20"/>
+      </w:rPr>
+    </w:lvl>
+    <w:lvl w:ilvl="5" w:tentative="1">
+      <w:start w:val="1"/>
+      <w:numFmt w:val="bullet"/>
+      <w:lvlText w:val=""/>
+      <w:lvlJc w:val="left"/>
+      <w:pPr>
+        <w:tabs>
+          <w:tab w:val="num" w:pos="4320"/>
+        </w:tabs>
+        <w:ind w:left="4320" w:hanging="360"/>
+      </w:pPr>
+      <w:rPr>
+        <w:rFonts w:ascii="Wingdings" w:hAnsi="Wingdings" w:hint="default"/>
+        <w:sz w:val="20"/>
+      </w:rPr>
+    </w:lvl>
+    <w:lvl w:ilvl="6" w:tentative="1">
+      <w:start w:val="1"/>
+      <w:numFmt w:val="bullet"/>
+      <w:lvlText w:val=""/>
+      <w:lvlJc w:val="left"/>
+      <w:pPr>
+        <w:tabs>
+          <w:tab w:val="num" w:pos="5040"/>
+        </w:tabs>
+        <w:ind w:left="5040" w:hanging="360"/>
+      </w:pPr>
+      <w:rPr>
+        <w:rFonts w:ascii="Wingdings" w:hAnsi="Wingdings" w:hint="default"/>
+        <w:sz w:val="20"/>
+      </w:rPr>
+    </w:lvl>
+    <w:lvl w:ilvl="7" w:tentative="1">
+      <w:start w:val="1"/>
+      <w:numFmt w:val="bullet"/>
+      <w:lvlText w:val=""/>
+      <w:lvlJc w:val="left"/>
+      <w:pPr>
+        <w:tabs>
+          <w:tab w:val="num" w:pos="5760"/>
+        </w:tabs>
+        <w:ind w:left="5760" w:hanging="360"/>
+      </w:pPr>
+      <w:rPr>
+        <w:rFonts w:ascii="Wingdings" w:hAnsi="Wingdings" w:hint="default"/>
+        <w:sz w:val="20"/>
+      </w:rPr>
+    </w:lvl>
+    <w:lvl w:ilvl="8" w:tentative="1">
+      <w:start w:val="1"/>
+      <w:numFmt w:val="bullet"/>
+      <w:lvlText w:val=""/>
+      <w:lvlJc w:val="left"/>
+      <w:pPr>
+        <w:tabs>
+          <w:tab w:val="num" w:pos="6480"/>
+        </w:tabs>
+        <w:ind w:left="6480" w:hanging="360"/>
+      </w:pPr>
+      <w:rPr>
+        <w:rFonts w:ascii="Wingdings" w:hAnsi="Wingdings" w:hint="default"/>
+        <w:sz w:val="20"/>
+      </w:rPr>
+    </w:lvl>
+  </w:abstractNum>
+  <w:abstractNum w:abstractNumId="2">
+    <w:nsid w:val="30EA4B27"/>
+    <w:multiLevelType w:val="hybridMultilevel"/>
+    <w:tmpl w:val="3BF0B4A0"/>
+    <w:lvl w:ilvl="0" w:tplc="0419000F">
+      <w:start w:val="1"/>
+      <w:numFmt w:val="decimal"/>
+      <w:lvlText w:val="%1."/>
+      <w:lvlJc w:val="left"/>
+      <w:pPr>
+        <w:ind w:left="720" w:hanging="360"/>
+      </w:pPr>
+      <w:rPr>
+        <w:rFonts w:cs="Times New Roman" w:hint="default"/>
+      </w:rPr>
+    </w:lvl>
+    <w:lvl w:ilvl="1" w:tplc="04190019">
+      <w:start w:val="1"/>
+      <w:numFmt w:val="lowerLetter"/>
+      <w:lvlText w:val="%2."/>
+      <w:lvlJc w:val="left"/>
+      <w:pPr>
+        <w:ind w:left="1440" w:hanging="360"/>
+      </w:pPr>
+      <w:rPr>
+        <w:rFonts w:cs="Times New Roman"/>
+      </w:rPr>
+    </w:lvl>
+    <w:lvl w:ilvl="2" w:tplc="0419001B">
+      <w:start w:val="1"/>
+      <w:numFmt w:val="lowerRoman"/>
+      <w:lvlText w:val="%3."/>
+      <w:lvlJc w:val="right"/>
+      <w:pPr>
+        <w:ind w:left="2160" w:hanging="180"/>
+      </w:pPr>
+      <w:rPr>
+        <w:rFonts w:cs="Times New Roman"/>
+      </w:rPr>
+    </w:lvl>
+    <w:lvl w:ilvl="3" w:tplc="0419000F">
+      <w:start w:val="1"/>
+      <w:numFmt w:val="decimal"/>
+      <w:lvlText w:val="%4."/>
+      <w:lvlJc w:val="left"/>
+      <w:pPr>
+        <w:ind w:left="2880" w:hanging="360"/>
+      </w:pPr>
+      <w:rPr>
+        <w:rFonts w:cs="Times New Roman"/>
+      </w:rPr>
+    </w:lvl>
+    <w:lvl w:ilvl="4" w:tplc="04190019" w:tentative="1">
+      <w:start w:val="1"/>
+      <w:numFmt w:val="lowerLetter"/>
+      <w:lvlText w:val="%5."/>
+      <w:lvlJc w:val="left"/>
+      <w:pPr>
+        <w:ind w:left="3600" w:hanging="360"/>
+      </w:pPr>
+      <w:rPr>
+        <w:rFonts w:cs="Times New Roman"/>
+      </w:rPr>
+    </w:lvl>
+    <w:lvl w:ilvl="5" w:tplc="0419001B" w:tentative="1">
+      <w:start w:val="1"/>
+      <w:numFmt w:val="lowerRoman"/>
+      <w:lvlText w:val="%6."/>
+      <w:lvlJc w:val="right"/>
+      <w:pPr>
+        <w:ind w:left="4320" w:hanging="180"/>
+      </w:pPr>
+      <w:rPr>
+        <w:rFonts w:cs="Times New Roman"/>
+      </w:rPr>
+    </w:lvl>
+    <w:lvl w:ilvl="6" w:tplc="0419000F" w:tentative="1">
+      <w:start w:val="1"/>
+      <w:numFmt w:val="decimal"/>
+      <w:lvlText w:val="%7."/>
+      <w:lvlJc w:val="left"/>
+      <w:pPr>
+        <w:ind w:left="5040" w:hanging="360"/>
+      </w:pPr>
+      <w:rPr>
+        <w:rFonts w:cs="Times New Roman"/>
+      </w:rPr>
+    </w:lvl>
+    <w:lvl w:ilvl="7" w:tplc="04190019" w:tentative="1">
+      <w:start w:val="1"/>
+      <w:numFmt w:val="lowerLetter"/>
+      <w:lvlText w:val="%8."/>
+      <w:lvlJc w:val="left"/>
+      <w:pPr>
+        <w:ind w:left="5760" w:hanging="360"/>
+      </w:pPr>
+      <w:rPr>
+        <w:rFonts w:cs="Times New Roman"/>
+      </w:rPr>
+    </w:lvl>
+    <w:lvl w:ilvl="8" w:tplc="0419001B" w:tentative="1">
+      <w:start w:val="1"/>
+      <w:numFmt w:val="lowerRoman"/>
+      <w:lvlText w:val="%9."/>
+      <w:lvlJc w:val="right"/>
+      <w:pPr>
+        <w:ind w:left="6480" w:hanging="180"/>
+      </w:pPr>
+      <w:rPr>
+        <w:rFonts w:cs="Times New Roman"/>
+      </w:rPr>
+    </w:lvl>
+  </w:abstractNum>
+  <w:abstractNum w:abstractNumId="3">
     <w:nsid w:val="51C239D5"/>
     <w:multiLevelType w:val="hybridMultilevel"/>
     <w:tmpl w:val="34E8FB92"/>
@@ -552,12 +2291,170 @@
       <w:pPr>
         <w:ind w:left="6480" w:hanging="180"/>
       </w:pPr>
+    </w:lvl>
+  </w:abstractNum>
+  <w:abstractNum w:abstractNumId="4">
+    <w:nsid w:val="614F4D48"/>
+    <w:multiLevelType w:val="multilevel"/>
+    <w:tmpl w:val="04AA35BE"/>
+    <w:lvl w:ilvl="0">
+      <w:start w:val="1"/>
+      <w:numFmt w:val="bullet"/>
+      <w:lvlText w:val=""/>
+      <w:lvlJc w:val="left"/>
+      <w:pPr>
+        <w:tabs>
+          <w:tab w:val="num" w:pos="720"/>
+        </w:tabs>
+        <w:ind w:left="720" w:hanging="360"/>
+      </w:pPr>
+      <w:rPr>
+        <w:rFonts w:ascii="Symbol" w:hAnsi="Symbol" w:hint="default"/>
+        <w:sz w:val="20"/>
+      </w:rPr>
+    </w:lvl>
+    <w:lvl w:ilvl="1" w:tentative="1">
+      <w:start w:val="1"/>
+      <w:numFmt w:val="bullet"/>
+      <w:lvlText w:val="o"/>
+      <w:lvlJc w:val="left"/>
+      <w:pPr>
+        <w:tabs>
+          <w:tab w:val="num" w:pos="1440"/>
+        </w:tabs>
+        <w:ind w:left="1440" w:hanging="360"/>
+      </w:pPr>
+      <w:rPr>
+        <w:rFonts w:ascii="Courier New" w:hAnsi="Courier New" w:hint="default"/>
+        <w:sz w:val="20"/>
+      </w:rPr>
+    </w:lvl>
+    <w:lvl w:ilvl="2" w:tentative="1">
+      <w:start w:val="1"/>
+      <w:numFmt w:val="bullet"/>
+      <w:lvlText w:val=""/>
+      <w:lvlJc w:val="left"/>
+      <w:pPr>
+        <w:tabs>
+          <w:tab w:val="num" w:pos="2160"/>
+        </w:tabs>
+        <w:ind w:left="2160" w:hanging="360"/>
+      </w:pPr>
+      <w:rPr>
+        <w:rFonts w:ascii="Wingdings" w:hAnsi="Wingdings" w:hint="default"/>
+        <w:sz w:val="20"/>
+      </w:rPr>
+    </w:lvl>
+    <w:lvl w:ilvl="3" w:tentative="1">
+      <w:start w:val="1"/>
+      <w:numFmt w:val="bullet"/>
+      <w:lvlText w:val=""/>
+      <w:lvlJc w:val="left"/>
+      <w:pPr>
+        <w:tabs>
+          <w:tab w:val="num" w:pos="2880"/>
+        </w:tabs>
+        <w:ind w:left="2880" w:hanging="360"/>
+      </w:pPr>
+      <w:rPr>
+        <w:rFonts w:ascii="Wingdings" w:hAnsi="Wingdings" w:hint="default"/>
+        <w:sz w:val="20"/>
+      </w:rPr>
+    </w:lvl>
+    <w:lvl w:ilvl="4" w:tentative="1">
+      <w:start w:val="1"/>
+      <w:numFmt w:val="bullet"/>
+      <w:lvlText w:val=""/>
+      <w:lvlJc w:val="left"/>
+      <w:pPr>
+        <w:tabs>
+          <w:tab w:val="num" w:pos="3600"/>
+        </w:tabs>
+        <w:ind w:left="3600" w:hanging="360"/>
+      </w:pPr>
+      <w:rPr>
+        <w:rFonts w:ascii="Wingdings" w:hAnsi="Wingdings" w:hint="default"/>
+        <w:sz w:val="20"/>
+      </w:rPr>
+    </w:lvl>
+    <w:lvl w:ilvl="5" w:tentative="1">
+      <w:start w:val="1"/>
+      <w:numFmt w:val="bullet"/>
+      <w:lvlText w:val=""/>
+      <w:lvlJc w:val="left"/>
+      <w:pPr>
+        <w:tabs>
+          <w:tab w:val="num" w:pos="4320"/>
+        </w:tabs>
+        <w:ind w:left="4320" w:hanging="360"/>
+      </w:pPr>
+      <w:rPr>
+        <w:rFonts w:ascii="Wingdings" w:hAnsi="Wingdings" w:hint="default"/>
+        <w:sz w:val="20"/>
+      </w:rPr>
+    </w:lvl>
+    <w:lvl w:ilvl="6" w:tentative="1">
+      <w:start w:val="1"/>
+      <w:numFmt w:val="bullet"/>
+      <w:lvlText w:val=""/>
+      <w:lvlJc w:val="left"/>
+      <w:pPr>
+        <w:tabs>
+          <w:tab w:val="num" w:pos="5040"/>
+        </w:tabs>
+        <w:ind w:left="5040" w:hanging="360"/>
+      </w:pPr>
+      <w:rPr>
+        <w:rFonts w:ascii="Wingdings" w:hAnsi="Wingdings" w:hint="default"/>
+        <w:sz w:val="20"/>
+      </w:rPr>
+    </w:lvl>
+    <w:lvl w:ilvl="7" w:tentative="1">
+      <w:start w:val="1"/>
+      <w:numFmt w:val="bullet"/>
+      <w:lvlText w:val=""/>
+      <w:lvlJc w:val="left"/>
+      <w:pPr>
+        <w:tabs>
+          <w:tab w:val="num" w:pos="5760"/>
+        </w:tabs>
+        <w:ind w:left="5760" w:hanging="360"/>
+      </w:pPr>
+      <w:rPr>
+        <w:rFonts w:ascii="Wingdings" w:hAnsi="Wingdings" w:hint="default"/>
+        <w:sz w:val="20"/>
+      </w:rPr>
+    </w:lvl>
+    <w:lvl w:ilvl="8" w:tentative="1">
+      <w:start w:val="1"/>
+      <w:numFmt w:val="bullet"/>
+      <w:lvlText w:val=""/>
+      <w:lvlJc w:val="left"/>
+      <w:pPr>
+        <w:tabs>
+          <w:tab w:val="num" w:pos="6480"/>
+        </w:tabs>
+        <w:ind w:left="6480" w:hanging="360"/>
+      </w:pPr>
+      <w:rPr>
+        <w:rFonts w:ascii="Wingdings" w:hAnsi="Wingdings" w:hint="default"/>
+        <w:sz w:val="20"/>
+      </w:rPr>
     </w:lvl>
   </w:abstractNum>
   <w:num w:numId="1">
     <w:abstractNumId w:val="0"/>
   </w:num>
   <w:num w:numId="2">
+    <w:abstractNumId w:val="3"/>
+  </w:num>
+  <w:num w:numId="3">
+    <w:abstractNumId w:val="2"/>
+  </w:num>
+  <w:num w:numId="4">
+    <w:abstractNumId w:val="4"/>
+  </w:num>
+  <w:num w:numId="5">
     <w:abstractNumId w:val="1"/>
   </w:num>
 </w:numbering>
@@ -724,6 +2621,26 @@
     <w:qFormat/>
     <w:rsid w:val="00AC3E63"/>
   </w:style>
+  <w:style w:type="paragraph" w:styleId="3">
+    <w:name w:val="heading 3"/>
+    <w:basedOn w:val="a"/>
+    <w:link w:val="30"/>
+    <w:uiPriority w:val="9"/>
+    <w:qFormat/>
+    <w:rsid w:val="00164F15"/>
+    <w:pPr>
+      <w:spacing w:before="100" w:beforeAutospacing="1" w:after="100" w:afterAutospacing="1" w:line="240" w:lineRule="auto"/>
+      <w:outlineLvl w:val="2"/>
+    </w:pPr>
+    <w:rPr>
+      <w:rFonts w:ascii="Times New Roman" w:eastAsia="Times New Roman" w:hAnsi="Times New Roman" w:cs="Times New Roman"/>
+      <w:b/>
+      <w:bCs/>
+      <w:sz w:val="27"/>
+      <w:szCs w:val="27"/>
+      <w:lang w:eastAsia="ru-RU"/>
+    </w:rPr>
+  </w:style>
   <w:style w:type="character" w:default="1" w:styleId="a0">
     <w:name w:val="Default Paragraph Font"/>
     <w:uiPriority w:val="1"/>
@@ -762,6 +2679,62 @@
       <w:ind w:left="720"/>
       <w:contextualSpacing/>
     </w:pPr>
+  </w:style>
+  <w:style w:type="character" w:styleId="HTML">
+    <w:name w:val="HTML Code"/>
+    <w:basedOn w:val="a0"/>
+    <w:uiPriority w:val="99"/>
+    <w:semiHidden/>
+    <w:unhideWhenUsed/>
+    <w:rsid w:val="005D5DEC"/>
+    <w:rPr>
+      <w:rFonts w:ascii="Courier New" w:hAnsi="Courier New" w:cs="Courier New"/>
+      <w:sz w:val="20"/>
+      <w:szCs w:val="20"/>
+    </w:rPr>
+  </w:style>
+  <w:style w:type="character" w:styleId="a4">
+    <w:name w:val="Strong"/>
+    <w:basedOn w:val="a0"/>
+    <w:uiPriority w:val="22"/>
+    <w:qFormat/>
+    <w:rsid w:val="005D5DEC"/>
+    <w:rPr>
+      <w:b/>
+      <w:bCs/>
+    </w:rPr>
+  </w:style>
+  <w:style w:type="character" w:customStyle="1" w:styleId="30">
+    <w:name w:val="Заголовок 3 Знак"/>
+    <w:basedOn w:val="a0"/>
+    <w:link w:val="3"/>
+    <w:uiPriority w:val="9"/>
+    <w:rsid w:val="00164F15"/>
+    <w:rPr>
+      <w:rFonts w:ascii="Times New Roman" w:eastAsia="Times New Roman" w:hAnsi="Times New Roman" w:cs="Times New Roman"/>
+      <w:b/>
+      <w:bCs/>
+      <w:sz w:val="27"/>
+      <w:szCs w:val="27"/>
+      <w:lang w:eastAsia="ru-RU"/>
+    </w:rPr>
+  </w:style>
+  <w:style w:type="paragraph" w:styleId="a5">
+    <w:name w:val="Normal (Web)"/>
+    <w:basedOn w:val="a"/>
+    <w:uiPriority w:val="99"/>
+    <w:semiHidden/>
+    <w:unhideWhenUsed/>
+    <w:rsid w:val="008752C5"/>
+    <w:pPr>
+      <w:spacing w:before="100" w:beforeAutospacing="1" w:after="100" w:afterAutospacing="1" w:line="240" w:lineRule="auto"/>
+    </w:pPr>
+    <w:rPr>
+      <w:rFonts w:ascii="Times New Roman" w:eastAsia="Times New Roman" w:hAnsi="Times New Roman" w:cs="Times New Roman"/>
+      <w:sz w:val="24"/>
+      <w:szCs w:val="24"/>
+      <w:lang w:eastAsia="ru-RU"/>
+    </w:rPr>
   </w:style>
 </w:styles>
 </file>

</xml_diff>